<commit_message>
Fixed after first review
</commit_message>
<xml_diff>
--- a/WordExcel_Submission_Files/03_FunctionalSafetyConcept_LaneAssistance.docx
+++ b/WordExcel_Submission_Files/03_FunctionalSafetyConcept_LaneAssistance.docx
@@ -1,6 +1,6 @@
 
 <file path=word/document.xml><?xml version="1.0" encoding="utf-8"?>
-<w:document xmlns:wpc="http://schemas.microsoft.com/office/word/2010/wordprocessingCanvas" xmlns:cx="http://schemas.microsoft.com/office/drawing/2014/chartex" xmlns:cx1="http://schemas.microsoft.com/office/drawing/2015/9/8/chartex" xmlns:mc="http://schemas.openxmlformats.org/markup-compatibility/2006" xmlns:o="urn:schemas-microsoft-com:office:office" xmlns:r="http://schemas.openxmlformats.org/officeDocument/2006/relationships" xmlns:m="http://schemas.openxmlformats.org/officeDocument/2006/math" xmlns:v="urn:schemas-microsoft-com:vml" xmlns:wp14="http://schemas.microsoft.com/office/word/2010/wordprocessingDrawing" xmlns:wp="http://schemas.openxmlformats.org/drawingml/2006/wordprocessingDrawing" xmlns:w10="urn:schemas-microsoft-com:office:word" xmlns:w="http://schemas.openxmlformats.org/wordprocessingml/2006/main" xmlns:w14="http://schemas.microsoft.com/office/word/2010/wordml" xmlns:w15="http://schemas.microsoft.com/office/word/2012/wordml" xmlns:w16se="http://schemas.microsoft.com/office/word/2015/wordml/symex" xmlns:wpg="http://schemas.microsoft.com/office/word/2010/wordprocessingGroup" xmlns:wpi="http://schemas.microsoft.com/office/word/2010/wordprocessingInk" xmlns:wne="http://schemas.microsoft.com/office/word/2006/wordml" xmlns:wps="http://schemas.microsoft.com/office/word/2010/wordprocessingShape" mc:Ignorable="w14 w15 w16se wp14">
+<w:document xmlns:wpc="http://schemas.microsoft.com/office/word/2010/wordprocessingCanvas" xmlns:cx="http://schemas.microsoft.com/office/drawing/2014/chartex" xmlns:cx1="http://schemas.microsoft.com/office/drawing/2015/9/8/chartex" xmlns:cx2="http://schemas.microsoft.com/office/drawing/2015/10/21/chartex" xmlns:cx3="http://schemas.microsoft.com/office/drawing/2016/5/9/chartex" xmlns:cx4="http://schemas.microsoft.com/office/drawing/2016/5/10/chartex" xmlns:cx5="http://schemas.microsoft.com/office/drawing/2016/5/11/chartex" xmlns:cx6="http://schemas.microsoft.com/office/drawing/2016/5/12/chartex" xmlns:cx7="http://schemas.microsoft.com/office/drawing/2016/5/13/chartex" xmlns:cx8="http://schemas.microsoft.com/office/drawing/2016/5/14/chartex" xmlns:mc="http://schemas.openxmlformats.org/markup-compatibility/2006" xmlns:aink="http://schemas.microsoft.com/office/drawing/2016/ink" xmlns:am3d="http://schemas.microsoft.com/office/drawing/2017/model3d" xmlns:o="urn:schemas-microsoft-com:office:office" xmlns:r="http://schemas.openxmlformats.org/officeDocument/2006/relationships" xmlns:m="http://schemas.openxmlformats.org/officeDocument/2006/math" xmlns:v="urn:schemas-microsoft-com:vml" xmlns:wp14="http://schemas.microsoft.com/office/word/2010/wordprocessingDrawing" xmlns:wp="http://schemas.openxmlformats.org/drawingml/2006/wordprocessingDrawing" xmlns:w10="urn:schemas-microsoft-com:office:word" xmlns:w="http://schemas.openxmlformats.org/wordprocessingml/2006/main" xmlns:w14="http://schemas.microsoft.com/office/word/2010/wordml" xmlns:w15="http://schemas.microsoft.com/office/word/2012/wordml" xmlns:w16cid="http://schemas.microsoft.com/office/word/2016/wordml/cid" xmlns:w16se="http://schemas.microsoft.com/office/word/2015/wordml/symex" xmlns:wpg="http://schemas.microsoft.com/office/word/2010/wordprocessingGroup" xmlns:wpi="http://schemas.microsoft.com/office/word/2010/wordprocessingInk" xmlns:wne="http://schemas.microsoft.com/office/word/2006/wordml" xmlns:wps="http://schemas.microsoft.com/office/word/2010/wordprocessingShape" mc:Ignorable="w14 w15 w16se w16cid wp14">
   <w:body>
     <w:p>
       <w:pPr>
@@ -22,7 +22,7 @@
           <w:lang w:val="en-US"/>
         </w:rPr>
         <w:drawing>
-          <wp:anchor distT="0" distB="0" distL="114300" distR="114300" simplePos="0" relativeHeight="251658240" behindDoc="0" locked="0" layoutInCell="1" hidden="0" allowOverlap="1">
+          <wp:anchor distT="0" distB="0" distL="114300" distR="114300" simplePos="0" relativeHeight="251658240" behindDoc="0" locked="0" layoutInCell="1" hidden="0" allowOverlap="1" wp14:anchorId="0DA6AB6B" wp14:editId="4E0ADE1E">
             <wp:simplePos x="0" y="0"/>
             <wp:positionH relativeFrom="margin">
               <wp:posOffset>-114299</wp:posOffset>
@@ -71,7 +71,7 @@
           <w:lang w:val="en-US"/>
         </w:rPr>
         <w:drawing>
-          <wp:anchor distT="0" distB="0" distL="0" distR="0" simplePos="0" relativeHeight="251659264" behindDoc="0" locked="0" layoutInCell="1" hidden="0" allowOverlap="1">
+          <wp:anchor distT="0" distB="0" distL="0" distR="0" simplePos="0" relativeHeight="251659264" behindDoc="0" locked="0" layoutInCell="1" hidden="0" allowOverlap="1" wp14:anchorId="11F81239" wp14:editId="74DFC8B4">
             <wp:simplePos x="0" y="0"/>
             <wp:positionH relativeFrom="margin">
               <wp:posOffset>4524375</wp:posOffset>
@@ -195,7 +195,14 @@
           <w:b/>
           <w:color w:val="B7B7B7"/>
         </w:rPr>
-        <w:t>1.0</w:t>
+        <w:t>1.</w:t>
+      </w:r>
+      <w:r>
+        <w:rPr>
+          <w:b/>
+          <w:color w:val="B7B7B7"/>
+        </w:rPr>
+        <w:t>1</w:t>
       </w:r>
     </w:p>
     <w:p>
@@ -233,7 +240,7 @@
           <w:lang w:val="en-US"/>
         </w:rPr>
         <w:drawing>
-          <wp:inline distT="0" distB="0" distL="0" distR="0">
+          <wp:inline distT="0" distB="0" distL="0" distR="0" wp14:anchorId="4823A3D7" wp14:editId="1A515217">
             <wp:extent cx="5943600" cy="3009900"/>
             <wp:effectExtent l="0" t="0" r="0" b="0"/>
             <wp:docPr id="1" name="image2.jpg"/>
@@ -543,27 +550,19 @@
                 <w:szCs w:val="22"/>
               </w:rPr>
             </w:pPr>
-          </w:p>
-        </w:tc>
-        <w:tc>
-          <w:tcPr>
-            <w:tcW w:w="1275" w:type="dxa"/>
-          </w:tcPr>
-          <w:p>
-            <w:pPr>
-              <w:widowControl w:val="0"/>
-              <w:contextualSpacing w:val="0"/>
+            <w:r>
               <w:rPr>
                 <w:rFonts w:ascii="Calibri" w:eastAsia="Calibri" w:hAnsi="Calibri" w:cs="Calibri"/>
                 <w:sz w:val="22"/>
                 <w:szCs w:val="22"/>
               </w:rPr>
-            </w:pPr>
-          </w:p>
-        </w:tc>
-        <w:tc>
-          <w:tcPr>
-            <w:tcW w:w="2100" w:type="dxa"/>
+              <w:t>5/25/2018</w:t>
+            </w:r>
+          </w:p>
+        </w:tc>
+        <w:tc>
+          <w:tcPr>
+            <w:tcW w:w="1275" w:type="dxa"/>
           </w:tcPr>
           <w:p>
             <w:pPr>
@@ -575,22 +574,62 @@
                 <w:szCs w:val="22"/>
               </w:rPr>
             </w:pPr>
-          </w:p>
-        </w:tc>
-        <w:tc>
-          <w:tcPr>
-            <w:tcW w:w="4785" w:type="dxa"/>
-          </w:tcPr>
-          <w:p>
-            <w:pPr>
-              <w:widowControl w:val="0"/>
-              <w:contextualSpacing w:val="0"/>
+            <w:r>
               <w:rPr>
                 <w:rFonts w:ascii="Calibri" w:eastAsia="Calibri" w:hAnsi="Calibri" w:cs="Calibri"/>
                 <w:sz w:val="22"/>
                 <w:szCs w:val="22"/>
               </w:rPr>
-            </w:pPr>
+              <w:t>1.1</w:t>
+            </w:r>
+          </w:p>
+        </w:tc>
+        <w:tc>
+          <w:tcPr>
+            <w:tcW w:w="2100" w:type="dxa"/>
+          </w:tcPr>
+          <w:p>
+            <w:pPr>
+              <w:widowControl w:val="0"/>
+              <w:contextualSpacing w:val="0"/>
+              <w:rPr>
+                <w:rFonts w:ascii="Calibri" w:eastAsia="Calibri" w:hAnsi="Calibri" w:cs="Calibri"/>
+                <w:sz w:val="22"/>
+                <w:szCs w:val="22"/>
+              </w:rPr>
+            </w:pPr>
+            <w:r>
+              <w:rPr>
+                <w:rFonts w:ascii="Calibri" w:eastAsia="Calibri" w:hAnsi="Calibri" w:cs="Calibri"/>
+                <w:sz w:val="22"/>
+                <w:szCs w:val="22"/>
+              </w:rPr>
+              <w:t>Ninad K</w:t>
+            </w:r>
+          </w:p>
+        </w:tc>
+        <w:tc>
+          <w:tcPr>
+            <w:tcW w:w="4785" w:type="dxa"/>
+          </w:tcPr>
+          <w:p>
+            <w:pPr>
+              <w:widowControl w:val="0"/>
+              <w:contextualSpacing w:val="0"/>
+              <w:rPr>
+                <w:rFonts w:ascii="Calibri" w:eastAsia="Calibri" w:hAnsi="Calibri" w:cs="Calibri"/>
+                <w:sz w:val="22"/>
+                <w:szCs w:val="22"/>
+              </w:rPr>
+            </w:pPr>
+            <w:r>
+              <w:rPr>
+                <w:rFonts w:ascii="Calibri" w:eastAsia="Calibri" w:hAnsi="Calibri" w:cs="Calibri"/>
+                <w:sz w:val="22"/>
+                <w:szCs w:val="22"/>
+              </w:rPr>
+              <w:t>Made changes to safety state per reviewer’s comments</w:t>
+            </w:r>
           </w:p>
         </w:tc>
       </w:tr>
@@ -1054,14 +1093,7 @@
                 <w:color w:val="1155CC"/>
                 <w:u w:val="single"/>
               </w:rPr>
-              <w:t>Allocation of Func</w:t>
-            </w:r>
-            <w:r>
-              <w:rPr>
-                <w:color w:val="1155CC"/>
-                <w:u w:val="single"/>
-              </w:rPr>
-              <w:t>tional Safety Requirements to Architecture Elements</w:t>
+              <w:t>Allocation of Functional Safety Requirements to Architecture Elements</w:t>
             </w:r>
           </w:hyperlink>
         </w:p>
@@ -1338,7 +1370,7 @@
           <w:lang w:val="en-US"/>
         </w:rPr>
         <w:drawing>
-          <wp:inline distT="0" distB="0" distL="0" distR="0">
+          <wp:inline distT="0" distB="0" distL="0" distR="0" wp14:anchorId="3CC6EDCF" wp14:editId="369DF38B">
             <wp:extent cx="5740399" cy="3228975"/>
             <wp:effectExtent l="0" t="0" r="0" b="0"/>
             <wp:docPr id="4" name="Picture 4" descr="D:\Projects\CarND-Functional-Safety-Project\Architecture_Diagrams\graphic_asset_2.png"/>
@@ -2569,7 +2601,15 @@
               <w:spacing w:line="240" w:lineRule="auto"/>
             </w:pPr>
             <w:r>
-              <w:t>Lane Assistance System is turned off.</w:t>
+              <w:t xml:space="preserve">The vibrational oscillating torque’s amplitude is below </w:t>
+            </w:r>
+            <w:proofErr w:type="spellStart"/>
+            <w:r>
+              <w:t>Max_Torque_Amplitude</w:t>
+            </w:r>
+            <w:proofErr w:type="spellEnd"/>
+            <w:r>
+              <w:t>.</w:t>
             </w:r>
           </w:p>
         </w:tc>
@@ -2710,7 +2750,30 @@
               <w:spacing w:line="240" w:lineRule="auto"/>
             </w:pPr>
             <w:r>
-              <w:t>Lane Assistance System is turned off.</w:t>
+              <w:t xml:space="preserve">The vibrational oscillating torque’s </w:t>
+            </w:r>
+            <w:r>
+              <w:t>frequency</w:t>
+            </w:r>
+            <w:r>
+              <w:t xml:space="preserve"> is below </w:t>
+            </w:r>
+            <w:proofErr w:type="spellStart"/>
+            <w:r>
+              <w:t>Max_Torque</w:t>
+            </w:r>
+            <w:proofErr w:type="spellEnd"/>
+            <w:r>
+              <w:t>_</w:t>
+            </w:r>
+            <w:r>
+              <w:t xml:space="preserve"> </w:t>
+            </w:r>
+            <w:r>
+              <w:t>Frequency</w:t>
+            </w:r>
+            <w:r>
+              <w:t>.</w:t>
             </w:r>
           </w:p>
         </w:tc>
@@ -2768,6 +2831,7 @@
               <w:rPr>
                 <w:b/>
               </w:rPr>
+              <w:lastRenderedPageBreak/>
               <w:t>ID</w:t>
             </w:r>
           </w:p>
@@ -2901,7 +2965,6 @@
               <w:spacing w:line="240" w:lineRule="auto"/>
             </w:pPr>
             <w:r>
-              <w:lastRenderedPageBreak/>
               <w:t>01-01</w:t>
             </w:r>
           </w:p>
@@ -2921,18 +2984,7 @@
               <w:widowControl w:val="0"/>
             </w:pPr>
             <w:r>
-              <w:lastRenderedPageBreak/>
-              <w:t xml:space="preserve">Actual tests must be conducted with drivers to ensure that they are able to </w:t>
-            </w:r>
-            <w:r>
-              <w:lastRenderedPageBreak/>
-              <w:t xml:space="preserve">respond to the </w:t>
-            </w:r>
-            <w:r>
-              <w:t xml:space="preserve">chosen </w:t>
-            </w:r>
-            <w:r>
-              <w:t>torque amplitude threshold in time and appropriately.</w:t>
+              <w:t>Actual tests must be conducted with drivers to ensure that they are able to respond to the chosen torque amplitude threshold in time and appropriately.</w:t>
             </w:r>
           </w:p>
         </w:tc>
@@ -2952,7 +3004,6 @@
               <w:spacing w:line="240" w:lineRule="auto"/>
             </w:pPr>
             <w:r>
-              <w:lastRenderedPageBreak/>
               <w:t xml:space="preserve">If the </w:t>
             </w:r>
             <w:proofErr w:type="spellStart"/>
@@ -3029,13 +3080,7 @@
               <w:widowControl w:val="0"/>
             </w:pPr>
             <w:r>
-              <w:t xml:space="preserve">Actual tests must be conducted with drivers to ensure that they are able to respond to the chosen torque </w:t>
-            </w:r>
-            <w:r>
-              <w:t>frequency</w:t>
-            </w:r>
-            <w:r>
-              <w:t xml:space="preserve"> threshold in time and appropriately.</w:t>
+              <w:t>Actual tests must be conducted with drivers to ensure that they are able to respond to the chosen torque frequency threshold in time and appropriately.</w:t>
             </w:r>
           </w:p>
         </w:tc>
@@ -3380,13 +3425,24 @@
               <w:spacing w:line="240" w:lineRule="auto"/>
             </w:pPr>
             <w:r>
-              <w:t>Lane Assistance System is turned off.</w:t>
+              <w:t xml:space="preserve">The torque applied by the power steering ECU after </w:t>
+            </w:r>
+            <w:proofErr w:type="spellStart"/>
+            <w:r>
+              <w:t>Max_Duration</w:t>
+            </w:r>
+            <w:proofErr w:type="spellEnd"/>
+            <w:r>
+              <w:t xml:space="preserve"> is 0.</w:t>
             </w:r>
           </w:p>
         </w:tc>
       </w:tr>
     </w:tbl>
-    <w:p/>
+    <w:p>
+      <w:bookmarkStart w:id="17" w:name="_GoBack"/>
+      <w:bookmarkEnd w:id="17"/>
+    </w:p>
     <w:p/>
     <w:p>
       <w:r>
@@ -3630,8 +3686,8 @@
         <w:pStyle w:val="Heading2"/>
         <w:contextualSpacing w:val="0"/>
       </w:pPr>
-      <w:bookmarkStart w:id="17" w:name="_74udkdvf7nod" w:colFirst="0" w:colLast="0"/>
-      <w:bookmarkEnd w:id="17"/>
+      <w:bookmarkStart w:id="18" w:name="_74udkdvf7nod" w:colFirst="0" w:colLast="0"/>
+      <w:bookmarkEnd w:id="18"/>
       <w:r>
         <w:lastRenderedPageBreak/>
         <w:t>Refinement of the System Architecture</w:t>
@@ -3642,15 +3698,15 @@
         <w:pStyle w:val="Heading2"/>
         <w:contextualSpacing w:val="0"/>
       </w:pPr>
-      <w:bookmarkStart w:id="18" w:name="_g2lqf7kmbspk" w:colFirst="0" w:colLast="0"/>
-      <w:bookmarkEnd w:id="18"/>
+      <w:bookmarkStart w:id="19" w:name="_g2lqf7kmbspk" w:colFirst="0" w:colLast="0"/>
+      <w:bookmarkEnd w:id="19"/>
       <w:r>
         <w:rPr>
           <w:noProof/>
           <w:lang w:val="en-US"/>
         </w:rPr>
         <w:drawing>
-          <wp:inline distT="0" distB="0" distL="0" distR="0">
+          <wp:inline distT="0" distB="0" distL="0" distR="0" wp14:anchorId="6494F110" wp14:editId="40F0DD49">
             <wp:extent cx="5943600" cy="3343275"/>
             <wp:effectExtent l="0" t="0" r="0" b="9525"/>
             <wp:docPr id="5" name="Picture 5" descr="D:\Projects\CarND-Functional-Safety-Project\Architecture_Diagrams\graphic_asset_3.png"/>
@@ -3711,10 +3767,7 @@
         <w:contextualSpacing w:val="0"/>
       </w:pPr>
       <w:r>
-        <w:t>Allocation of Functional Safety Requirement</w:t>
-      </w:r>
-      <w:r>
-        <w:t>s to Architecture Elements</w:t>
+        <w:t>Allocation of Functional Safety Requirements to Architecture Elements</w:t>
       </w:r>
     </w:p>
     <w:p/>
@@ -3818,13 +3871,7 @@
               <w:rPr>
                 <w:b/>
               </w:rPr>
-              <w:t>Electronic Pow</w:t>
-            </w:r>
-            <w:r>
-              <w:rPr>
-                <w:b/>
-              </w:rPr>
-              <w:t>er Steering ECU</w:t>
+              <w:t>Electronic Power Steering ECU</w:t>
             </w:r>
           </w:p>
         </w:tc>
@@ -4321,8 +4368,8 @@
         <w:pStyle w:val="Heading2"/>
         <w:contextualSpacing w:val="0"/>
       </w:pPr>
-      <w:bookmarkStart w:id="19" w:name="_4w6r8buy4lrp" w:colFirst="0" w:colLast="0"/>
-      <w:bookmarkEnd w:id="19"/>
+      <w:bookmarkStart w:id="20" w:name="_4w6r8buy4lrp" w:colFirst="0" w:colLast="0"/>
+      <w:bookmarkEnd w:id="20"/>
       <w:r>
         <w:t>Warning and Degradation Concept</w:t>
       </w:r>
@@ -4545,10 +4592,7 @@
               <w:spacing w:line="240" w:lineRule="auto"/>
             </w:pPr>
             <w:r>
-              <w:t>Malfunction_01</w:t>
-            </w:r>
-            <w:r>
-              <w:t xml:space="preserve"> OR Malfunction_02</w:t>
+              <w:t>Malfunction_01 OR Malfunction_02</w:t>
             </w:r>
           </w:p>
         </w:tc>
@@ -4692,8 +4736,6 @@
             <w:r>
               <w:t>Warning displayed on the Car Display.</w:t>
             </w:r>
-            <w:bookmarkStart w:id="20" w:name="_GoBack"/>
-            <w:bookmarkEnd w:id="20"/>
           </w:p>
         </w:tc>
       </w:tr>
@@ -4710,7 +4752,7 @@
 </file>
 
 <file path=word/numbering.xml><?xml version="1.0" encoding="utf-8"?>
-<w:numbering xmlns:wpc="http://schemas.microsoft.com/office/word/2010/wordprocessingCanvas" xmlns:cx="http://schemas.microsoft.com/office/drawing/2014/chartex" xmlns:cx1="http://schemas.microsoft.com/office/drawing/2015/9/8/chartex" xmlns:mc="http://schemas.openxmlformats.org/markup-compatibility/2006" xmlns:o="urn:schemas-microsoft-com:office:office" xmlns:r="http://schemas.openxmlformats.org/officeDocument/2006/relationships" xmlns:m="http://schemas.openxmlformats.org/officeDocument/2006/math" xmlns:v="urn:schemas-microsoft-com:vml" xmlns:wp14="http://schemas.microsoft.com/office/word/2010/wordprocessingDrawing" xmlns:wp="http://schemas.openxmlformats.org/drawingml/2006/wordprocessingDrawing" xmlns:w10="urn:schemas-microsoft-com:office:word" xmlns:w="http://schemas.openxmlformats.org/wordprocessingml/2006/main" xmlns:w14="http://schemas.microsoft.com/office/word/2010/wordml" xmlns:w15="http://schemas.microsoft.com/office/word/2012/wordml" xmlns:w16se="http://schemas.microsoft.com/office/word/2015/wordml/symex" xmlns:wpg="http://schemas.microsoft.com/office/word/2010/wordprocessingGroup" xmlns:wpi="http://schemas.microsoft.com/office/word/2010/wordprocessingInk" xmlns:wne="http://schemas.microsoft.com/office/word/2006/wordml" xmlns:wps="http://schemas.microsoft.com/office/word/2010/wordprocessingShape" mc:Ignorable="w14 w15 w16se wp14">
+<w:numbering xmlns:wpc="http://schemas.microsoft.com/office/word/2010/wordprocessingCanvas" xmlns:cx="http://schemas.microsoft.com/office/drawing/2014/chartex" xmlns:cx1="http://schemas.microsoft.com/office/drawing/2015/9/8/chartex" xmlns:cx2="http://schemas.microsoft.com/office/drawing/2015/10/21/chartex" xmlns:cx3="http://schemas.microsoft.com/office/drawing/2016/5/9/chartex" xmlns:cx4="http://schemas.microsoft.com/office/drawing/2016/5/10/chartex" xmlns:cx5="http://schemas.microsoft.com/office/drawing/2016/5/11/chartex" xmlns:cx6="http://schemas.microsoft.com/office/drawing/2016/5/12/chartex" xmlns:cx7="http://schemas.microsoft.com/office/drawing/2016/5/13/chartex" xmlns:cx8="http://schemas.microsoft.com/office/drawing/2016/5/14/chartex" xmlns:mc="http://schemas.openxmlformats.org/markup-compatibility/2006" xmlns:aink="http://schemas.microsoft.com/office/drawing/2016/ink" xmlns:am3d="http://schemas.microsoft.com/office/drawing/2017/model3d" xmlns:o="urn:schemas-microsoft-com:office:office" xmlns:r="http://schemas.openxmlformats.org/officeDocument/2006/relationships" xmlns:m="http://schemas.openxmlformats.org/officeDocument/2006/math" xmlns:v="urn:schemas-microsoft-com:vml" xmlns:wp14="http://schemas.microsoft.com/office/word/2010/wordprocessingDrawing" xmlns:wp="http://schemas.openxmlformats.org/drawingml/2006/wordprocessingDrawing" xmlns:w10="urn:schemas-microsoft-com:office:word" xmlns:w="http://schemas.openxmlformats.org/wordprocessingml/2006/main" xmlns:w14="http://schemas.microsoft.com/office/word/2010/wordml" xmlns:w15="http://schemas.microsoft.com/office/word/2012/wordml" xmlns:w16cid="http://schemas.microsoft.com/office/word/2016/wordml/cid" xmlns:w16se="http://schemas.microsoft.com/office/word/2015/wordml/symex" xmlns:wpg="http://schemas.microsoft.com/office/word/2010/wordprocessingGroup" xmlns:wpi="http://schemas.microsoft.com/office/word/2010/wordprocessingInk" xmlns:wne="http://schemas.microsoft.com/office/word/2006/wordml" xmlns:wps="http://schemas.microsoft.com/office/word/2010/wordprocessingShape" mc:Ignorable="w14 w15 w16se w16cid wp14">
   <w:abstractNum w:abstractNumId="0" w15:restartNumberingAfterBreak="0">
     <w:nsid w:val="64473407"/>
     <w:multiLevelType w:val="multilevel"/>
@@ -4831,7 +4873,7 @@
 </file>
 
 <file path=word/styles.xml><?xml version="1.0" encoding="utf-8"?>
-<w:styles xmlns:mc="http://schemas.openxmlformats.org/markup-compatibility/2006" xmlns:r="http://schemas.openxmlformats.org/officeDocument/2006/relationships" xmlns:w="http://schemas.openxmlformats.org/wordprocessingml/2006/main" xmlns:w14="http://schemas.microsoft.com/office/word/2010/wordml" xmlns:w15="http://schemas.microsoft.com/office/word/2012/wordml" xmlns:w16se="http://schemas.microsoft.com/office/word/2015/wordml/symex" mc:Ignorable="w14 w15 w16se">
+<w:styles xmlns:mc="http://schemas.openxmlformats.org/markup-compatibility/2006" xmlns:r="http://schemas.openxmlformats.org/officeDocument/2006/relationships" xmlns:w="http://schemas.openxmlformats.org/wordprocessingml/2006/main" xmlns:w14="http://schemas.microsoft.com/office/word/2010/wordml" xmlns:w15="http://schemas.microsoft.com/office/word/2012/wordml" xmlns:w16cid="http://schemas.microsoft.com/office/word/2016/wordml/cid" xmlns:w16se="http://schemas.microsoft.com/office/word/2015/wordml/symex" mc:Ignorable="w14 w15 w16se w16cid">
   <w:docDefaults>
     <w:rPrDefault>
       <w:rPr>
@@ -4855,7 +4897,7 @@
       </w:pPr>
     </w:pPrDefault>
   </w:docDefaults>
-  <w:latentStyles w:defLockedState="0" w:defUIPriority="99" w:defSemiHidden="0" w:defUnhideWhenUsed="0" w:defQFormat="0" w:count="371">
+  <w:latentStyles w:defLockedState="0" w:defUIPriority="99" w:defSemiHidden="0" w:defUnhideWhenUsed="0" w:defQFormat="0" w:count="375">
     <w:lsdException w:name="Normal" w:uiPriority="0" w:qFormat="1"/>
     <w:lsdException w:name="heading 1" w:uiPriority="9" w:qFormat="1"/>
     <w:lsdException w:name="heading 2" w:semiHidden="1" w:uiPriority="9" w:unhideWhenUsed="1" w:qFormat="1"/>
@@ -4961,7 +5003,6 @@
     <w:lsdException w:name="HTML Sample" w:semiHidden="1" w:unhideWhenUsed="1"/>
     <w:lsdException w:name="HTML Typewriter" w:semiHidden="1" w:unhideWhenUsed="1"/>
     <w:lsdException w:name="HTML Variable" w:semiHidden="1" w:unhideWhenUsed="1"/>
-    <w:lsdException w:name="Normal Table" w:semiHidden="1" w:unhideWhenUsed="1"/>
     <w:lsdException w:name="annotation subject" w:semiHidden="1" w:unhideWhenUsed="1"/>
     <w:lsdException w:name="No List" w:semiHidden="1" w:unhideWhenUsed="1"/>
     <w:lsdException w:name="Outline List 1" w:semiHidden="1" w:unhideWhenUsed="1"/>
@@ -5005,10 +5046,8 @@
     <w:lsdException w:name="Table Elegant" w:semiHidden="1" w:unhideWhenUsed="1"/>
     <w:lsdException w:name="Table Professional" w:semiHidden="1" w:unhideWhenUsed="1"/>
     <w:lsdException w:name="Table Subtle 1" w:semiHidden="1" w:unhideWhenUsed="1"/>
-    <w:lsdException w:name="Table Subtle 2" w:semiHidden="1" w:unhideWhenUsed="1"/>
     <w:lsdException w:name="Table Web 1" w:semiHidden="1" w:unhideWhenUsed="1"/>
     <w:lsdException w:name="Table Web 2" w:semiHidden="1" w:unhideWhenUsed="1"/>
-    <w:lsdException w:name="Table Web 3" w:semiHidden="1" w:unhideWhenUsed="1"/>
     <w:lsdException w:name="Balloon Text" w:semiHidden="1" w:unhideWhenUsed="1"/>
     <w:lsdException w:name="Table Grid" w:uiPriority="39"/>
     <w:lsdException w:name="Table Theme" w:semiHidden="1" w:unhideWhenUsed="1"/>
@@ -5227,6 +5266,10 @@
     <w:lsdException w:name="List Table 5 Dark Accent 6" w:uiPriority="50"/>
     <w:lsdException w:name="List Table 6 Colorful Accent 6" w:uiPriority="51"/>
     <w:lsdException w:name="List Table 7 Colorful Accent 6" w:uiPriority="52"/>
+    <w:lsdException w:name="Mention" w:semiHidden="1" w:unhideWhenUsed="1"/>
+    <w:lsdException w:name="Smart Hyperlink" w:semiHidden="1" w:unhideWhenUsed="1"/>
+    <w:lsdException w:name="Hashtag" w:semiHidden="1" w:unhideWhenUsed="1"/>
+    <w:lsdException w:name="Unresolved Mention" w:semiHidden="1" w:unhideWhenUsed="1"/>
   </w:latentStyles>
   <w:style w:type="paragraph" w:default="1" w:styleId="Normal">
     <w:name w:val="Normal"/>

</xml_diff>